<commit_message>
Added status report dec 4 and revised status report nov 7 and nov 27
</commit_message>
<xml_diff>
--- a/Documentation/STATUS REPORT/MANTIS-Project-Status-Report November 27.docx
+++ b/Documentation/STATUS REPORT/MANTIS-Project-Status-Report November 27.docx
@@ -3321,7 +3321,13 @@
               <w:rPr>
                 <w:rFonts w:cs="Arial"/>
               </w:rPr>
-              <w:t>24/10/16</w:t>
+              <w:t>27/11</w:t>
+            </w:r>
+            <w:r>
+              <w:rPr>
+                <w:rFonts w:cs="Arial"/>
+              </w:rPr>
+              <w:t>/16</w:t>
             </w:r>
           </w:p>
         </w:tc>
@@ -3359,7 +3365,13 @@
               <w:rPr>
                 <w:rFonts w:cs="Arial"/>
               </w:rPr>
-              <w:t xml:space="preserve">24/10/16 </w:t>
+              <w:t>27/11</w:t>
+            </w:r>
+            <w:r>
+              <w:rPr>
+                <w:rFonts w:cs="Arial"/>
+              </w:rPr>
+              <w:t xml:space="preserve">/16 </w:t>
             </w:r>
             <w:r>
               <w:rPr>
@@ -3377,7 +3389,15 @@
               <w:rPr>
                 <w:rFonts w:cs="Arial"/>
               </w:rPr>
-              <w:t>30/10/16</w:t>
+              <w:t>4/12</w:t>
+            </w:r>
+            <w:bookmarkStart w:id="23" w:name="_GoBack"/>
+            <w:bookmarkEnd w:id="23"/>
+            <w:r>
+              <w:rPr>
+                <w:rFonts w:cs="Arial"/>
+              </w:rPr>
+              <w:t>/16</w:t>
             </w:r>
           </w:p>
         </w:tc>
@@ -6230,8 +6250,6 @@
                   <w:r>
                     <w:t>Closed</w:t>
                   </w:r>
-                  <w:bookmarkStart w:id="23" w:name="_GoBack"/>
-                  <w:bookmarkEnd w:id="23"/>
                 </w:p>
               </w:tc>
               <w:tc>
@@ -7055,7 +7073,7 @@
         <w:sz w:val="18"/>
         <w:szCs w:val="18"/>
       </w:rPr>
-      <w:t>2</w:t>
+      <w:t>3</w:t>
     </w:r>
     <w:r>
       <w:rPr>
@@ -7098,7 +7116,7 @@
         <w:sz w:val="18"/>
         <w:szCs w:val="18"/>
       </w:rPr>
-      <w:t>11/27/2016</w:t>
+      <w:t>12/5/2016</w:t>
     </w:r>
     <w:r>
       <w:rPr>

</xml_diff>